<commit_message>
Continuing Kid Day 4
</commit_message>
<xml_diff>
--- a/Walkthrough.docx
+++ b/Walkthrough.docx
@@ -8,6 +8,180 @@
       </w:pPr>
       <w:r>
         <w:t>Monotone Princess Walkthrough</w:t>
+      </w:r>
+    </w:p>
+    <w:p>
+      <w:pPr>
+        <w:pStyle w:val="Heading2"/>
+      </w:pPr>
+    </w:p>
+    <w:p>
+      <w:pPr>
+        <w:pStyle w:val="Heading2"/>
+      </w:pPr>
+      <w:r>
+        <w:t>Gameplay</w:t>
+      </w:r>
+    </w:p>
+    <w:p>
+      <w:r>
+        <w:t xml:space="preserve">Gameplay takes place over six days, each of which are split into different paths for </w:t>
+      </w:r>
+      <w:proofErr w:type="spellStart"/>
+      <w:r>
+        <w:t>Maka's</w:t>
+      </w:r>
+      <w:proofErr w:type="spellEnd"/>
+      <w:r>
+        <w:t>, Black</w:t>
+      </w:r>
+      <w:r>
+        <w:rPr>
+          <w:rFonts w:hint="eastAsia"/>
+        </w:rPr>
+        <w:t>☆</w:t>
+      </w:r>
+      <w:r>
+        <w:t>Star's and Kid's teams.</w:t>
+      </w:r>
+    </w:p>
+    <w:p>
+      <w:pPr>
+        <w:pStyle w:val="Heading3"/>
+      </w:pPr>
+      <w:r>
+        <w:t>Recommended Routes</w:t>
+      </w:r>
+    </w:p>
+    <w:p>
+      <w:r>
+        <w:t>If you choose to only play the game once, the recommended route to unlock as many cutscenes as possible is as follows:</w:t>
+      </w:r>
+    </w:p>
+    <w:p>
+      <w:r>
+        <w:t xml:space="preserve">Day 1: </w:t>
+      </w:r>
+      <w:proofErr w:type="spellStart"/>
+      <w:r>
+        <w:t>Maka</w:t>
+      </w:r>
+      <w:proofErr w:type="spellEnd"/>
+      <w:r>
+        <w:t xml:space="preserve"> or </w:t>
+      </w:r>
+      <w:r>
+        <w:rPr>
+          <w:rFonts w:hint="eastAsia"/>
+        </w:rPr>
+        <w:t>Black</w:t>
+      </w:r>
+      <w:r>
+        <w:rPr>
+          <w:rFonts w:hint="eastAsia"/>
+        </w:rPr>
+        <w:t>☆</w:t>
+      </w:r>
+      <w:r>
+        <w:rPr>
+          <w:rFonts w:hint="eastAsia"/>
+        </w:rPr>
+        <w:t>Star</w:t>
+      </w:r>
+    </w:p>
+    <w:p>
+      <w:r>
+        <w:t>Day 2: Kid</w:t>
+      </w:r>
+    </w:p>
+    <w:p>
+      <w:r>
+        <w:t xml:space="preserve">Day 3: </w:t>
+      </w:r>
+      <w:proofErr w:type="spellStart"/>
+      <w:r>
+        <w:rPr>
+          <w:rFonts w:hint="eastAsia"/>
+        </w:rPr>
+        <w:t>Maka</w:t>
+      </w:r>
+      <w:proofErr w:type="spellEnd"/>
+      <w:r>
+        <w:t xml:space="preserve"> </w:t>
+      </w:r>
+    </w:p>
+    <w:p>
+      <w:r>
+        <w:t xml:space="preserve">Day 4: </w:t>
+      </w:r>
+      <w:r>
+        <w:rPr>
+          <w:rFonts w:hint="eastAsia"/>
+        </w:rPr>
+        <w:t>Black</w:t>
+      </w:r>
+      <w:r>
+        <w:rPr>
+          <w:rFonts w:hint="eastAsia"/>
+        </w:rPr>
+        <w:t>☆</w:t>
+      </w:r>
+      <w:r>
+        <w:rPr>
+          <w:rFonts w:hint="eastAsia"/>
+        </w:rPr>
+        <w:t>Star</w:t>
+      </w:r>
+    </w:p>
+    <w:p>
+      <w:r>
+        <w:t xml:space="preserve">Day </w:t>
+      </w:r>
+      <w:r>
+        <w:t>5</w:t>
+      </w:r>
+      <w:r>
+        <w:t>: Kid</w:t>
+      </w:r>
+    </w:p>
+    <w:p>
+      <w:r>
+        <w:t>Day 6: Any</w:t>
+      </w:r>
+    </w:p>
+    <w:p/>
+    <w:p>
+      <w:r>
+        <w:t xml:space="preserve">Else, if you intend to replay the game, the recommended order is </w:t>
+      </w:r>
+      <w:proofErr w:type="spellStart"/>
+      <w:r>
+        <w:t>Maka</w:t>
+      </w:r>
+      <w:proofErr w:type="spellEnd"/>
+      <w:r>
+        <w:t xml:space="preserve"> &gt; </w:t>
+      </w:r>
+      <w:r>
+        <w:rPr>
+          <w:rFonts w:hint="eastAsia"/>
+        </w:rPr>
+        <w:t>Black</w:t>
+      </w:r>
+      <w:r>
+        <w:rPr>
+          <w:rFonts w:hint="eastAsia"/>
+        </w:rPr>
+        <w:t>☆</w:t>
+      </w:r>
+      <w:r>
+        <w:rPr>
+          <w:rFonts w:hint="eastAsia"/>
+        </w:rPr>
+        <w:t>Star</w:t>
+      </w:r>
+      <w:r>
+        <w:t xml:space="preserve"> &gt; Kid. It should be noted that, as long as you are not currently in the middle of a mission or sub-scenario, you can change characters at any time by visiting the Team menu.</w:t>
       </w:r>
     </w:p>
     <w:p/>
@@ -153,6 +327,7 @@
               <w:rPr>
                 <w:noProof/>
               </w:rPr>
+              <w:lastRenderedPageBreak/>
               <w:drawing>
                 <wp:inline distT="0" distB="0" distL="0" distR="0" wp14:anchorId="2E0B7837" wp14:editId="77DC4BA5">
                   <wp:extent cx="975360" cy="975360"/>
@@ -588,7 +763,6 @@
               <w:rPr>
                 <w:noProof/>
               </w:rPr>
-              <w:lastRenderedPageBreak/>
               <w:drawing>
                 <wp:inline distT="0" distB="0" distL="0" distR="0" wp14:anchorId="2D3C85DE" wp14:editId="6785020F">
                   <wp:extent cx="937895" cy="937895"/>
@@ -743,13 +917,8 @@
             <w:pPr>
               <w:jc w:val="center"/>
             </w:pPr>
-            <w:proofErr w:type="gramStart"/>
-            <w:r>
-              <w:t>Halves</w:t>
-            </w:r>
-            <w:proofErr w:type="gramEnd"/>
-            <w:r>
-              <w:t xml:space="preserve"> damage received</w:t>
+            <w:r>
+              <w:t>Halves damage received</w:t>
             </w:r>
           </w:p>
         </w:tc>
@@ -884,6 +1053,7 @@
               <w:rPr>
                 <w:noProof/>
               </w:rPr>
+              <w:lastRenderedPageBreak/>
               <w:drawing>
                 <wp:inline distT="0" distB="0" distL="0" distR="0" wp14:anchorId="62D05E40" wp14:editId="64DA1519">
                   <wp:extent cx="975360" cy="975360"/>
@@ -1039,13 +1209,7 @@
               <w:jc w:val="center"/>
             </w:pPr>
             <w:r>
-              <w:t xml:space="preserve">Halves the duration of </w:t>
-            </w:r>
-            <w:r>
-              <w:t>confusion</w:t>
-            </w:r>
-            <w:r>
-              <w:t xml:space="preserve"> to 5 seconds.</w:t>
+              <w:t>Halves the duration of confusion to 5 seconds.</w:t>
             </w:r>
           </w:p>
         </w:tc>
@@ -1132,13 +1296,7 @@
               <w:jc w:val="center"/>
             </w:pPr>
             <w:r>
-              <w:t xml:space="preserve">Halves the duration of </w:t>
-            </w:r>
-            <w:r>
-              <w:t>sleep</w:t>
-            </w:r>
-            <w:r>
-              <w:t xml:space="preserve"> to 5 seconds.</w:t>
+              <w:t>Halves the duration of sleep to 5 seconds.</w:t>
             </w:r>
           </w:p>
         </w:tc>
@@ -1338,7 +1496,6 @@
         <w:pStyle w:val="Heading2"/>
       </w:pPr>
       <w:r>
-        <w:lastRenderedPageBreak/>
         <w:t>Side Quests</w:t>
       </w:r>
     </w:p>
@@ -1565,6 +1722,7 @@
         <w:pStyle w:val="Heading4"/>
       </w:pPr>
       <w:r>
+        <w:lastRenderedPageBreak/>
         <w:t>Levelling Up</w:t>
       </w:r>
     </w:p>

</xml_diff>